<commit_message>
centralizando o botão no index
</commit_message>
<xml_diff>
--- a/mysite/docs/WDD Project - Report - EmmaLudgero.docx
+++ b/mysite/docs/WDD Project - Report - EmmaLudgero.docx
@@ -36,15 +36,15 @@
           <w:lang w:val="en-US"/>
         </w:rPr>
         <w:drawing>
-          <wp:anchor distT="0" distB="0" distL="114300" distR="114300" simplePos="0" relativeHeight="251658240" behindDoc="0" locked="0" layoutInCell="1" allowOverlap="1" wp14:anchorId="6FF7B9C2" wp14:editId="05F39550">
+          <wp:anchor distT="0" distB="0" distL="114300" distR="114300" simplePos="0" relativeHeight="251658240" behindDoc="0" locked="0" layoutInCell="1" allowOverlap="1" wp14:anchorId="6FF7B9C2" wp14:editId="5FCA6407">
             <wp:simplePos x="0" y="0"/>
             <wp:positionH relativeFrom="margin">
               <wp:align>center</wp:align>
             </wp:positionH>
             <wp:positionV relativeFrom="margin">
-              <wp:posOffset>883131</wp:posOffset>
+              <wp:posOffset>1087602</wp:posOffset>
             </wp:positionV>
-            <wp:extent cx="2632710" cy="1652270"/>
+            <wp:extent cx="2553970" cy="1652270"/>
             <wp:effectExtent l="0" t="0" r="0" b="5080"/>
             <wp:wrapSquare wrapText="bothSides"/>
             <wp:docPr id="1" name="Picture 1"/>
@@ -66,13 +66,13 @@
                         </a:ext>
                       </a:extLst>
                     </a:blip>
-                    <a:srcRect l="5297" t="16885" r="3987" b="26162"/>
+                    <a:srcRect l="5297" t="16885" r="6698" b="26162"/>
                     <a:stretch/>
                   </pic:blipFill>
                   <pic:spPr bwMode="auto">
                     <a:xfrm>
                       <a:off x="0" y="0"/>
-                      <a:ext cx="2632710" cy="1652270"/>
+                      <a:ext cx="2553970" cy="1652270"/>
                     </a:xfrm>
                     <a:prstGeom prst="rect">
                       <a:avLst/>
@@ -130,6 +130,13 @@
       <w:pPr>
         <w:pStyle w:val="Title"/>
         <w:jc w:val="center"/>
+        <w:rPr>
+          <w:lang w:val="en-US"/>
+        </w:rPr>
+      </w:pPr>
+    </w:p>
+    <w:p>
+      <w:pPr>
         <w:rPr>
           <w:lang w:val="en-US"/>
         </w:rPr>

</xml_diff>